<commit_message>
added PDF booking form option
</commit_message>
<xml_diff>
--- a/season/1718/MusicInDollar-Membership-1718.docx
+++ b/season/1718/MusicInDollar-Membership-1718.docx
@@ -173,6 +173,7 @@
     <w:p>
       <w:pPr>
         <w:pStyle w:val="Normal"/>
+        <w:jc w:val="right"/>
         <w:rPr>
           <w:rFonts w:ascii="Calibri" w:hAnsi="Calibri"/>
           <w:sz w:val="18"/>
@@ -256,7 +257,46 @@
           <w:b/>
           <w:sz w:val="28"/>
         </w:rPr>
-        <w:t xml:space="preserve">  Season </w:t>
+        <w:t xml:space="preserve">  Season membership</w:t>
+      </w:r>
+      <w:r>
+        <w:rPr>
+          <w:rFonts w:ascii="Calibri" w:hAnsi="Calibri"/>
+          <w:sz w:val="22"/>
+        </w:rPr>
+        <w:t>:</w:t>
+      </w:r>
+    </w:p>
+    <w:p>
+      <w:pPr>
+        <w:pStyle w:val="Normal"/>
+        <w:spacing w:before="113" w:after="0"/>
+        <w:rPr>
+          <w:rFonts w:ascii="Calibri" w:hAnsi="Calibri"/>
+          <w:sz w:val="22"/>
+        </w:rPr>
+      </w:pPr>
+      <w:r>
+        <w:rPr>
+          <w:rFonts w:ascii="Calibri" w:hAnsi="Calibri"/>
+          <w:sz w:val="22"/>
+        </w:rPr>
+        <w:t xml:space="preserve">Number: _______________    @ </w:t>
+      </w:r>
+      <w:r>
+        <w:rPr>
+          <w:rFonts w:ascii="Calibri" w:hAnsi="Calibri"/>
+          <w:b/>
+          <w:sz w:val="22"/>
+        </w:rPr>
+        <w:t>£35 each</w:t>
+      </w:r>
+      <w:r>
+        <w:rPr>
+          <w:rFonts w:ascii="Calibri" w:hAnsi="Calibri"/>
+          <w:sz w:val="22"/>
+        </w:rPr>
+        <w:t xml:space="preserve"> = </w:t>
       </w:r>
       <w:r>
         <w:rPr>
@@ -264,59 +304,6 @@
           <w:b/>
           <w:sz w:val="28"/>
         </w:rPr>
-        <w:t>membership</w:t>
-      </w:r>
-      <w:r>
-        <w:rPr>
-          <w:rFonts w:ascii="Calibri" w:hAnsi="Calibri"/>
-          <w:sz w:val="22"/>
-        </w:rPr>
-        <w:t>:</w:t>
-      </w:r>
-    </w:p>
-    <w:p>
-      <w:pPr>
-        <w:pStyle w:val="Normal"/>
-        <w:rPr>
-          <w:rFonts w:ascii="Calibri" w:hAnsi="Calibri"/>
-          <w:sz w:val="22"/>
-        </w:rPr>
-      </w:pPr>
-      <w:r>
-        <w:rPr>
-          <w:rFonts w:ascii="Calibri" w:hAnsi="Calibri"/>
-          <w:sz w:val="22"/>
-        </w:rPr>
-        <w:t>N</w:t>
-      </w:r>
-      <w:r>
-        <w:rPr>
-          <w:rFonts w:ascii="Calibri" w:hAnsi="Calibri"/>
-          <w:sz w:val="22"/>
-        </w:rPr>
-        <w:t xml:space="preserve">umber: _______________    @ </w:t>
-      </w:r>
-      <w:r>
-        <w:rPr>
-          <w:rFonts w:ascii="Calibri" w:hAnsi="Calibri"/>
-          <w:b/>
-          <w:sz w:val="22"/>
-        </w:rPr>
-        <w:t>£35 each</w:t>
-      </w:r>
-      <w:r>
-        <w:rPr>
-          <w:rFonts w:ascii="Calibri" w:hAnsi="Calibri"/>
-          <w:sz w:val="22"/>
-        </w:rPr>
-        <w:t xml:space="preserve"> = </w:t>
-      </w:r>
-      <w:r>
-        <w:rPr>
-          <w:rFonts w:ascii="Calibri" w:hAnsi="Calibri"/>
-          <w:b/>
-          <w:sz w:val="28"/>
-        </w:rPr>
         <w:t>£ ____________</w:t>
       </w:r>
       <w:r>
@@ -340,22 +327,6 @@
           <w:rFonts w:ascii="Calibri" w:hAnsi="Calibri"/>
           <w:sz w:val="18"/>
         </w:rPr>
-      </w:r>
-    </w:p>
-    <w:p>
-      <w:pPr>
-        <w:pStyle w:val="Normal"/>
-        <w:rPr>
-          <w:rFonts w:ascii="Calibri" w:hAnsi="Calibri"/>
-          <w:sz w:val="22"/>
-        </w:rPr>
-      </w:pPr>
-      <w:r>
-        <w:rPr>
-          <w:rFonts w:ascii="Calibri" w:hAnsi="Calibri"/>
-          <w:sz w:val="22"/>
-        </w:rPr>
-        <w:t>I/we   will/will not   be attending the Tasmin Little Concert on 14th October**</w:t>
       </w:r>
     </w:p>
     <w:p>
@@ -391,15 +362,40 @@
           <w:b/>
           <w:sz w:val="28"/>
         </w:rPr>
-        <w:t xml:space="preserve">  </w:t>
-      </w:r>
-      <w:r>
+        <w:t xml:space="preserve">  Basic membership:</w:t>
+      </w:r>
+    </w:p>
+    <w:p>
+      <w:pPr>
+        <w:pStyle w:val="Normal"/>
+        <w:spacing w:before="113" w:after="0"/>
         <w:rPr>
           <w:rFonts w:ascii="Calibri" w:hAnsi="Calibri"/>
           <w:b/>
           <w:sz w:val="28"/>
         </w:rPr>
-        <w:t>Basic m</w:t>
+      </w:pPr>
+      <w:r>
+        <w:rPr>
+          <w:rFonts w:ascii="Calibri" w:hAnsi="Calibri"/>
+          <w:sz w:val="22"/>
+        </w:rPr>
+        <w:t xml:space="preserve">Number: _______________    @ </w:t>
+      </w:r>
+      <w:r>
+        <w:rPr>
+          <w:rFonts w:ascii="Calibri" w:hAnsi="Calibri"/>
+          <w:b/>
+          <w:sz w:val="22"/>
+        </w:rPr>
+        <w:t>£5 each</w:t>
+      </w:r>
+      <w:r>
+        <w:rPr>
+          <w:rFonts w:ascii="Calibri" w:hAnsi="Calibri"/>
+          <w:sz w:val="22"/>
+        </w:rPr>
+        <w:t xml:space="preserve"> = </w:t>
       </w:r>
       <w:r>
         <w:rPr>
@@ -407,7 +403,16 @@
           <w:b/>
           <w:sz w:val="28"/>
         </w:rPr>
-        <w:t>embership:</w:t>
+        <w:t>£ _____________</w:t>
+      </w:r>
+    </w:p>
+    <w:p>
+      <w:pPr>
+        <w:pStyle w:val="Normal"/>
+        <w:rPr/>
+      </w:pPr>
+      <w:r>
+        <w:rPr/>
       </w:r>
     </w:p>
     <w:p>
@@ -424,22 +429,15 @@
           <w:rFonts w:ascii="Calibri" w:hAnsi="Calibri"/>
           <w:sz w:val="22"/>
         </w:rPr>
-        <w:t>N</w:t>
-      </w:r>
-      <w:r>
-        <w:rPr>
-          <w:rFonts w:ascii="Calibri" w:hAnsi="Calibri"/>
-          <w:sz w:val="22"/>
-        </w:rPr>
-        <w:t xml:space="preserve">umber: _______________    @ </w:t>
-      </w:r>
-      <w:r>
-        <w:rPr>
-          <w:rFonts w:ascii="Calibri" w:hAnsi="Calibri"/>
-          <w:b/>
-          <w:sz w:val="22"/>
-        </w:rPr>
-        <w:t>£5 each</w:t>
+        <w:t xml:space="preserve">Number of Tasmin Little tickets _______(one per member) @ </w:t>
+      </w:r>
+      <w:r>
+        <w:rPr>
+          <w:rFonts w:ascii="Calibri" w:hAnsi="Calibri"/>
+          <w:b/>
+          <w:sz w:val="22"/>
+        </w:rPr>
+        <w:t>£10 each</w:t>
       </w:r>
       <w:r>
         <w:rPr>
@@ -454,100 +452,38 @@
           <w:b/>
           <w:sz w:val="28"/>
         </w:rPr>
-        <w:t>£ _____________</w:t>
-      </w:r>
-    </w:p>
-    <w:p>
-      <w:pPr>
-        <w:pStyle w:val="Normal"/>
-        <w:rPr/>
-      </w:pPr>
-      <w:r>
-        <w:rPr/>
-      </w:r>
-    </w:p>
-    <w:p>
-      <w:pPr>
-        <w:pStyle w:val="Normal"/>
-        <w:rPr>
-          <w:rFonts w:ascii="Calibri" w:hAnsi="Calibri"/>
-          <w:b/>
-          <w:sz w:val="28"/>
-        </w:rPr>
-      </w:pPr>
-      <w:r>
-        <w:rPr>
-          <w:rFonts w:ascii="Calibri" w:hAnsi="Calibri"/>
-          <w:sz w:val="22"/>
-        </w:rPr>
-        <w:t>N</w:t>
-      </w:r>
-      <w:r>
-        <w:rPr>
-          <w:rFonts w:ascii="Calibri" w:hAnsi="Calibri"/>
-          <w:sz w:val="22"/>
-        </w:rPr>
-        <w:t xml:space="preserve">umber of </w:t>
-      </w:r>
-      <w:r>
-        <w:rPr>
-          <w:rFonts w:ascii="Calibri" w:hAnsi="Calibri"/>
-          <w:sz w:val="22"/>
-        </w:rPr>
-        <w:t xml:space="preserve">Tasmin Little </w:t>
-      </w:r>
-      <w:r>
-        <w:rPr>
-          <w:rFonts w:ascii="Calibri" w:hAnsi="Calibri"/>
-          <w:sz w:val="22"/>
-        </w:rPr>
-        <w:t xml:space="preserve">tickets _______(one per member) @ </w:t>
-      </w:r>
-      <w:r>
-        <w:rPr>
-          <w:rFonts w:ascii="Calibri" w:hAnsi="Calibri"/>
-          <w:b/>
-          <w:sz w:val="22"/>
-        </w:rPr>
-        <w:t>£10 each</w:t>
-      </w:r>
-      <w:r>
-        <w:rPr>
-          <w:rFonts w:ascii="Calibri" w:hAnsi="Calibri"/>
-          <w:sz w:val="22"/>
-        </w:rPr>
-        <w:t xml:space="preserve"> = </w:t>
-      </w:r>
-      <w:r>
-        <w:rPr>
-          <w:rFonts w:ascii="Calibri" w:hAnsi="Calibri"/>
-          <w:b/>
-          <w:sz w:val="28"/>
-        </w:rPr>
         <w:t>£ ______</w:t>
       </w:r>
     </w:p>
     <w:p>
       <w:pPr>
         <w:pStyle w:val="Normal"/>
-        <w:rPr>
-          <w:rFonts w:ascii="Calibri" w:hAnsi="Calibri"/>
-          <w:sz w:val="22"/>
-        </w:rPr>
-      </w:pPr>
-      <w:r>
-        <w:rPr>
-          <w:rFonts w:ascii="Calibri" w:hAnsi="Calibri"/>
-          <w:sz w:val="22"/>
-        </w:rPr>
-        <w:t>Please</w:t>
-      </w:r>
-      <w:r>
-        <w:rPr>
-          <w:rFonts w:ascii="Calibri" w:hAnsi="Calibri"/>
-          <w:sz w:val="22"/>
-        </w:rPr>
-        <w:t xml:space="preserve"> enclose cheque**</w:t>
+        <w:spacing w:before="113" w:after="0"/>
+        <w:rPr>
+          <w:rFonts w:ascii="Calibri" w:hAnsi="Calibri"/>
+          <w:sz w:val="20"/>
+        </w:rPr>
+      </w:pPr>
+      <w:r>
+        <w:rPr>
+          <w:rFonts w:ascii="Calibri" w:hAnsi="Calibri"/>
+          <w:sz w:val="20"/>
+        </w:rPr>
+        <w:t>Please enclose cheque**</w:t>
+      </w:r>
+    </w:p>
+    <w:p>
+      <w:pPr>
+        <w:pStyle w:val="Normal"/>
+        <w:spacing w:before="113" w:after="0"/>
+        <w:rPr>
+          <w:sz w:val="20"/>
+        </w:rPr>
+      </w:pPr>
+      <w:r>
+        <w:rPr>
+          <w:sz w:val="20"/>
+        </w:rPr>
       </w:r>
     </w:p>
     <w:p>
@@ -583,104 +519,71 @@
           <w:b/>
           <w:sz w:val="28"/>
         </w:rPr>
-        <w:t xml:space="preserve">  Tasmin Little Concert (non-member tickets)</w:t>
-      </w:r>
-    </w:p>
-    <w:p>
-      <w:pPr>
-        <w:pStyle w:val="Normal"/>
-        <w:rPr>
-          <w:rFonts w:ascii="Calibri" w:hAnsi="Calibri"/>
-          <w:sz w:val="18"/>
-        </w:rPr>
-      </w:pPr>
-      <w:r>
-        <w:rPr>
-          <w:rFonts w:ascii="Calibri" w:hAnsi="Calibri"/>
-          <w:sz w:val="18"/>
-        </w:rPr>
-      </w:r>
-    </w:p>
-    <w:p>
-      <w:pPr>
-        <w:pStyle w:val="Normal"/>
-        <w:rPr>
-          <w:rFonts w:ascii="Calibri" w:hAnsi="Calibri"/>
-          <w:sz w:val="22"/>
-        </w:rPr>
-      </w:pPr>
-      <w:r>
-        <w:rPr>
-          <w:rFonts w:ascii="Calibri" w:hAnsi="Calibri"/>
-          <w:sz w:val="22"/>
-        </w:rPr>
-        <w:t>For the Tasmin Little concert, members will have first option to reserve tickets</w:t>
-      </w:r>
-      <w:r>
-        <w:rPr>
-          <w:rFonts w:ascii="Calibri" w:hAnsi="Calibri"/>
-          <w:sz w:val="22"/>
-        </w:rPr>
-        <w:t xml:space="preserve"> until 9th September 2017</w:t>
-      </w:r>
-      <w:r>
-        <w:rPr>
-          <w:rFonts w:ascii="Calibri" w:hAnsi="Calibri"/>
-          <w:sz w:val="22"/>
-        </w:rPr>
-        <w:t xml:space="preserve">, </w:t>
-      </w:r>
-      <w:r>
-        <w:rPr>
-          <w:rFonts w:ascii="Calibri" w:hAnsi="Calibri"/>
-          <w:sz w:val="22"/>
-        </w:rPr>
-        <w:t xml:space="preserve">on a first-come-first-served basis. </w:t>
-      </w:r>
-      <w:r>
-        <w:rPr>
-          <w:rFonts w:ascii="Calibri" w:hAnsi="Calibri"/>
-          <w:sz w:val="22"/>
-        </w:rPr>
-        <w:t>M</w:t>
-      </w:r>
-      <w:r>
-        <w:rPr>
-          <w:rFonts w:ascii="Calibri" w:hAnsi="Calibri"/>
-          <w:sz w:val="22"/>
-        </w:rPr>
-        <w:t>embers can also reserve tickets for non-member friends and families. These will be allocated on 10th September after which tickets will go on sale to the general public.</w:t>
-      </w:r>
-    </w:p>
-    <w:p>
-      <w:pPr>
-        <w:pStyle w:val="Normal"/>
-        <w:rPr>
-          <w:rFonts w:ascii="Calibri" w:hAnsi="Calibri"/>
-          <w:sz w:val="22"/>
-        </w:rPr>
-      </w:pPr>
-      <w:r>
-        <w:rPr>
-          <w:rFonts w:ascii="Calibri" w:hAnsi="Calibri"/>
-          <w:sz w:val="22"/>
-        </w:rPr>
-      </w:r>
-    </w:p>
-    <w:p>
-      <w:pPr>
-        <w:pStyle w:val="Normal"/>
-        <w:rPr>
-          <w:rFonts w:ascii="Calibri" w:hAnsi="Calibri"/>
-          <w:sz w:val="22"/>
-        </w:rPr>
-      </w:pPr>
-      <w:r>
-        <w:rPr>
-          <w:rFonts w:ascii="Calibri" w:hAnsi="Calibri"/>
-          <w:sz w:val="22"/>
-        </w:rPr>
-        <w:t xml:space="preserve">Please also reserve me _________ non-member tickets (currently limited to a maximum 4 per member/season ticket holder) @ </w:t>
+        <w:t xml:space="preserve">  Tasmin Little Concert </w:t>
+      </w:r>
+      <w:r>
+        <w:rPr>
+          <w:rFonts w:ascii="Calibri" w:hAnsi="Calibri"/>
+          <w:b/>
+          <w:sz w:val="28"/>
+        </w:rPr>
+        <w:t>14</w:t>
+      </w:r>
+      <w:r>
+        <w:rPr>
+          <w:rFonts w:ascii="Calibri" w:hAnsi="Calibri"/>
+          <w:b/>
+          <w:sz w:val="28"/>
+          <w:vertAlign w:val="superscript"/>
+        </w:rPr>
+        <w:t>th</w:t>
+      </w:r>
+      <w:r>
+        <w:rPr>
+          <w:rFonts w:ascii="Calibri" w:hAnsi="Calibri"/>
+          <w:b/>
+          <w:sz w:val="28"/>
+        </w:rPr>
+        <w:t xml:space="preserve"> October </w:t>
+      </w:r>
+      <w:r>
+        <w:rPr>
+          <w:rFonts w:ascii="Calibri" w:hAnsi="Calibri"/>
+          <w:b/>
+          <w:sz w:val="28"/>
+        </w:rPr>
+        <w:t>(non-member tickets)</w:t>
+      </w:r>
+    </w:p>
+    <w:p>
+      <w:pPr>
+        <w:pStyle w:val="Normal"/>
+        <w:rPr>
+          <w:rFonts w:ascii="Calibri" w:hAnsi="Calibri"/>
+          <w:sz w:val="18"/>
+        </w:rPr>
+      </w:pPr>
+      <w:r>
+        <w:rPr>
+          <w:rFonts w:ascii="Calibri" w:hAnsi="Calibri"/>
+          <w:sz w:val="18"/>
+        </w:rPr>
+      </w:r>
+    </w:p>
+    <w:p>
+      <w:pPr>
+        <w:pStyle w:val="Normal"/>
+        <w:rPr>
+          <w:rFonts w:ascii="Calibri" w:hAnsi="Calibri"/>
+          <w:sz w:val="22"/>
+        </w:rPr>
+      </w:pPr>
+      <w:r>
+        <w:rPr>
+          <w:rFonts w:ascii="Calibri" w:hAnsi="Calibri"/>
+          <w:sz w:val="22"/>
+        </w:rPr>
+        <w:t xml:space="preserve">Please reserve me _________ non-member tickets @ </w:t>
       </w:r>
       <w:r>
         <w:rPr>
@@ -716,38 +619,45 @@
     <w:p>
       <w:pPr>
         <w:pStyle w:val="Normal"/>
-        <w:rPr>
-          <w:rFonts w:ascii="Calibri" w:hAnsi="Calibri"/>
-          <w:sz w:val="22"/>
-        </w:rPr>
-      </w:pPr>
-      <w:r>
-        <w:rPr>
-          <w:rFonts w:ascii="Calibri" w:hAnsi="Calibri"/>
-          <w:sz w:val="22"/>
-        </w:rPr>
-      </w:r>
-    </w:p>
-    <w:p>
-      <w:pPr>
-        <w:pStyle w:val="Normal"/>
-        <w:rPr>
-          <w:rFonts w:ascii="Calibri" w:hAnsi="Calibri"/>
-          <w:b/>
-          <w:sz w:val="22"/>
-        </w:rPr>
-      </w:pPr>
-      <w:r>
-        <w:rPr>
-          <w:rFonts w:ascii="Calibri" w:hAnsi="Calibri"/>
-          <w:sz w:val="22"/>
-        </w:rPr>
-        <w:t xml:space="preserve">I understand you will confirm </w:t>
-      </w:r>
-      <w:r>
-        <w:rPr>
-          <w:rFonts w:ascii="Calibri" w:hAnsi="Calibri"/>
-          <w:b/>
+        <w:spacing w:before="113" w:after="0"/>
+        <w:rPr>
+          <w:rFonts w:ascii="Calibri" w:hAnsi="Calibri"/>
+          <w:sz w:val="20"/>
+        </w:rPr>
+      </w:pPr>
+      <w:r>
+        <w:rPr>
+          <w:rFonts w:ascii="Calibri" w:hAnsi="Calibri"/>
+          <w:sz w:val="20"/>
+        </w:rPr>
+        <w:t>Please enclose cheque**</w:t>
+      </w:r>
+    </w:p>
+    <w:p>
+      <w:pPr>
+        <w:pStyle w:val="Normal"/>
+        <w:spacing w:before="113" w:after="0"/>
+        <w:rPr>
+          <w:rFonts w:ascii="Calibri" w:hAnsi="Calibri"/>
+          <w:b w:val="false"/>
+          <w:bCs w:val="false"/>
+          <w:sz w:val="22"/>
+        </w:rPr>
+      </w:pPr>
+      <w:r>
+        <w:rPr>
+          <w:rFonts w:ascii="Calibri" w:hAnsi="Calibri"/>
+          <w:b w:val="false"/>
+          <w:bCs w:val="false"/>
+          <w:sz w:val="22"/>
+        </w:rPr>
+        <w:t xml:space="preserve">We will confirm </w:t>
+      </w:r>
+      <w:r>
+        <w:rPr>
+          <w:rFonts w:ascii="Calibri" w:hAnsi="Calibri"/>
+          <w:b/>
+          <w:bCs/>
           <w:i/>
           <w:sz w:val="22"/>
         </w:rPr>
@@ -756,17 +666,27 @@
       <w:r>
         <w:rPr>
           <w:rFonts w:ascii="Calibri" w:hAnsi="Calibri"/>
-          <w:sz w:val="22"/>
-        </w:rPr>
-        <w:t xml:space="preserve"> on the allocation of the tickets following which </w:t>
-      </w:r>
-      <w:r>
-        <w:rPr>
-          <w:rFonts w:ascii="Calibri" w:hAnsi="Calibri"/>
-          <w:b/>
-          <w:sz w:val="22"/>
-        </w:rPr>
-        <w:t>I will have to pay for them in full by 30th September or the reservation will be cancelled.</w:t>
+          <w:b w:val="false"/>
+          <w:bCs w:val="false"/>
+          <w:sz w:val="22"/>
+        </w:rPr>
+        <w:t xml:space="preserve"> on the allocation of the tickets which will be waiting for you on the door. In the event that the concert is over-subscribed we will let you know and return your cheque.</w:t>
+      </w:r>
+    </w:p>
+    <w:p>
+      <w:pPr>
+        <w:pStyle w:val="Normal"/>
+        <w:spacing w:before="113" w:after="0"/>
+        <w:rPr>
+          <w:b w:val="false"/>
+          <w:bCs w:val="false"/>
+        </w:rPr>
+      </w:pPr>
+      <w:r>
+        <w:rPr>
+          <w:b w:val="false"/>
+          <w:bCs w:val="false"/>
+        </w:rPr>
       </w:r>
     </w:p>
     <w:p>
@@ -889,6 +809,16 @@
           <w:szCs w:val="24"/>
         </w:rPr>
         <w:t xml:space="preserve"> if required) and send this form with your cheque, made payable to Dollar Music Society, to:</w:t>
+      </w:r>
+    </w:p>
+    <w:p>
+      <w:pPr>
+        <w:pStyle w:val="Normal"/>
+        <w:jc w:val="left"/>
+        <w:rPr/>
+      </w:pPr>
+      <w:r>
+        <w:rPr/>
       </w:r>
     </w:p>
     <w:p>
@@ -1069,7 +999,7 @@
         <w:b/>
         <w:sz w:val="28"/>
       </w:rPr>
-      <w:t>Music in Dollar 2017/18 Season</w:t>
+      <w:t>Music in Dollar 2017/18</w:t>
     </w:r>
   </w:p>
   <w:p>
@@ -1260,7 +1190,7 @@
     </w:pPr>
     <w:rPr>
       <w:rFonts w:ascii="Cambria" w:hAnsi="Cambria" w:eastAsia="Droid Sans Fallback" w:cs="Cambria"/>
-      <w:color w:val="auto"/>
+      <w:color w:val="00000A"/>
       <w:sz w:val="24"/>
       <w:szCs w:val="24"/>
       <w:lang w:val="en-GB" w:eastAsia="en-US" w:bidi="ar-SA"/>

</xml_diff>